<commit_message>
Modify help files for TauDEM5.3
</commit_message>
<xml_diff>
--- a/Documentation/TauDEM53CommandLineGuide.docx
+++ b/Documentation/TauDEM53CommandLineGuide.docx
@@ -255,6 +255,8 @@
           <w:szCs w:val="40"/>
         </w:rPr>
       </w:pPr>
+      <w:bookmarkStart w:id="0" w:name="_GoBack"/>
+      <w:bookmarkEnd w:id="0"/>
     </w:p>
     <w:p>
       <w:pPr>
@@ -710,21 +712,7 @@
         <w:rPr>
           <w:rFonts w:eastAsiaTheme="minorHAnsi"/>
         </w:rPr>
-        <w:t>In order to be able to use TauDEM ArcGIS Tools, ArcGIS 10.2</w:t>
-      </w:r>
-      <w:r>
-        <w:rPr>
-          <w:rFonts w:eastAsiaTheme="minorHAnsi"/>
-        </w:rPr>
-        <w:t>.2</w:t>
-      </w:r>
-      <w:bookmarkStart w:id="0" w:name="_GoBack"/>
-      <w:bookmarkEnd w:id="0"/>
-      <w:r>
-        <w:rPr>
-          <w:rFonts w:eastAsiaTheme="minorHAnsi"/>
-        </w:rPr>
-        <w:t xml:space="preserve"> or higher version must be installed.</w:t>
+        <w:t>In order to be able to use TauDEM ArcGIS Tools, ArcGIS 10.2 or higher version must be installed.</w:t>
       </w:r>
     </w:p>
     <w:p>
@@ -939,6 +927,7 @@
           <w:rFonts w:eastAsiaTheme="minorHAnsi"/>
           <w:noProof/>
         </w:rPr>
+        <w:lastRenderedPageBreak/>
         <w:drawing>
           <wp:inline distT="0" distB="0" distL="0" distR="0" wp14:anchorId="32E5D9AB" wp14:editId="36DC5003">
             <wp:extent cx="3689405" cy="2851572"/>
@@ -7579,7 +7568,7 @@
           <v:shape id="_x0000_i1025" type="#_x0000_t75" style="width:289.5pt;height:387.75pt" o:ole="">
             <v:imagedata r:id="rId32" o:title=""/>
           </v:shape>
-          <o:OLEObject Type="Embed" ProgID="PBrush" ShapeID="_x0000_i1025" DrawAspect="Content" ObjectID="_1505631636" r:id="rId33"/>
+          <o:OLEObject Type="Embed" ProgID="PBrush" ShapeID="_x0000_i1025" DrawAspect="Content" ObjectID="_1505630317" r:id="rId33"/>
         </w:object>
       </w:r>
     </w:p>
@@ -25809,7 +25798,7 @@
       <w:rPr>
         <w:noProof/>
       </w:rPr>
-      <w:t>19</w:t>
+      <w:t>2</w:t>
     </w:r>
     <w:r>
       <w:rPr>
@@ -30214,7 +30203,7 @@
 </file>
 
 <file path=customXml/itemProps1.xml><?xml version="1.0" encoding="utf-8"?>
-<ds:datastoreItem xmlns:ds="http://schemas.openxmlformats.org/officeDocument/2006/customXml" ds:itemID="{5969729C-9F3B-48B2-805D-38BFDB53A5CF}">
+<ds:datastoreItem xmlns:ds="http://schemas.openxmlformats.org/officeDocument/2006/customXml" ds:itemID="{B7CA4CD8-29BC-4B7A-9FA0-120933BFD152}">
   <ds:schemaRefs>
     <ds:schemaRef ds:uri="http://schemas.openxmlformats.org/officeDocument/2006/bibliography"/>
   </ds:schemaRefs>

</xml_diff>